<commit_message>
Zac Baker - Module 5.2 Assignment on 06/15/25
</commit_message>
<xml_diff>
--- a/module-5/baker-assignment5_2-flowchart-group.docx
+++ b/module-5/baker-assignment5_2-flowchart-group.docx
@@ -8,10 +8,10 @@
           <w:noProof/>
         </w:rPr>
         <w:drawing>
-          <wp:inline distT="0" distB="0" distL="0" distR="0" wp14:anchorId="537E70FB" wp14:editId="4F39C5BA">
+          <wp:inline distT="0" distB="0" distL="0" distR="0" wp14:anchorId="5913A46E" wp14:editId="509EEB9D">
             <wp:extent cx="5943600" cy="7535545"/>
             <wp:effectExtent l="0" t="0" r="0" b="8255"/>
-            <wp:docPr id="1537753866" name="Picture 1" descr="A screenshot of a computer&#10;&#10;AI-generated content may be incorrect."/>
+            <wp:docPr id="1398536337" name="Picture 1" descr="A screenshot of a computer&#10;&#10;AI-generated content may be incorrect."/>
             <wp:cNvGraphicFramePr>
               <a:graphicFrameLocks xmlns:a="http://schemas.openxmlformats.org/drawingml/2006/main" noChangeAspect="1"/>
             </wp:cNvGraphicFramePr>
@@ -19,7 +19,7 @@
               <a:graphicData uri="http://schemas.openxmlformats.org/drawingml/2006/picture">
                 <pic:pic xmlns:pic="http://schemas.openxmlformats.org/drawingml/2006/picture">
                   <pic:nvPicPr>
-                    <pic:cNvPr id="1537753866" name="Picture 1" descr="A screenshot of a computer&#10;&#10;AI-generated content may be incorrect."/>
+                    <pic:cNvPr id="1398536337" name="Picture 1" descr="A screenshot of a computer&#10;&#10;AI-generated content may be incorrect."/>
                     <pic:cNvPicPr/>
                   </pic:nvPicPr>
                   <pic:blipFill>
@@ -51,7 +51,6 @@
       </w:r>
     </w:p>
     <w:p/>
-    <w:p/>
     <w:p>
       <w:r>
         <w:rPr>
@@ -59,10 +58,10 @@
         </w:rPr>
         <w:lastRenderedPageBreak/>
         <w:drawing>
-          <wp:inline distT="0" distB="0" distL="0" distR="0" wp14:anchorId="4290BDFD" wp14:editId="38EC8490">
+          <wp:inline distT="0" distB="0" distL="0" distR="0" wp14:anchorId="1F089D81" wp14:editId="7AFFE35E">
             <wp:extent cx="5285105" cy="8229600"/>
             <wp:effectExtent l="0" t="0" r="0" b="0"/>
-            <wp:docPr id="1025463081" name="Picture 2" descr="A screenshot of a computer screen&#10;&#10;AI-generated content may be incorrect."/>
+            <wp:docPr id="776147847" name="Picture 2" descr="A screenshot of a computer screen&#10;&#10;AI-generated content may be incorrect."/>
             <wp:cNvGraphicFramePr>
               <a:graphicFrameLocks xmlns:a="http://schemas.openxmlformats.org/drawingml/2006/main" noChangeAspect="1"/>
             </wp:cNvGraphicFramePr>
@@ -70,7 +69,7 @@
               <a:graphicData uri="http://schemas.openxmlformats.org/drawingml/2006/picture">
                 <pic:pic xmlns:pic="http://schemas.openxmlformats.org/drawingml/2006/picture">
                   <pic:nvPicPr>
-                    <pic:cNvPr id="1025463081" name="Picture 2" descr="A screenshot of a computer screen&#10;&#10;AI-generated content may be incorrect."/>
+                    <pic:cNvPr id="776147847" name="Picture 2" descr="A screenshot of a computer screen&#10;&#10;AI-generated content may be incorrect."/>
                     <pic:cNvPicPr/>
                   </pic:nvPicPr>
                   <pic:blipFill>

</xml_diff>